<commit_message>
Added the appendix section and extract it to a seperate readme file
Signed-off-by: Haim Shalev <haimshalev@gmail.com>
</commit_message>
<xml_diff>
--- a/Documentation/Project Documentation.docx
+++ b/Documentation/Project Documentation.docx
@@ -3042,8 +3042,6 @@
         </w:rPr>
         <w:t>451</w:t>
       </w:r>
-      <w:bookmarkStart w:id="2" w:name="_GoBack"/>
-      <w:bookmarkEnd w:id="2"/>
       <w:r>
         <w:rPr>
           <w:rFonts w:ascii="Consolas" w:hAnsi="Consolas" w:cs="Consolas"/>
@@ -5124,8 +5122,8 @@
         </w:rPr>
         <w:t>nly on the "MATLAB R2013a" Ide</w:t>
       </w:r>
-      <w:bookmarkStart w:id="3" w:name="_Graphical_user_interface"/>
-      <w:bookmarkEnd w:id="3"/>
+      <w:bookmarkStart w:id="2" w:name="_Graphical_user_interface"/>
+      <w:bookmarkEnd w:id="2"/>
     </w:p>
     <w:p>
       <w:pPr>
@@ -6057,11 +6055,6 @@
     <w:p>
       <w:pPr>
         <w:bidi w:val="0"/>
-        <w:rPr>
-          <w:rStyle w:val="BookTitle"/>
-          <w:spacing w:val="0"/>
-          <w:rtl/>
-        </w:rPr>
       </w:pPr>
       <w:r>
         <w:t xml:space="preserve">[1] </w:t>
@@ -6081,6 +6074,134 @@
       </w:hyperlink>
       <w:r>
         <w:t>. "Face detection, pose estimation and landmark localization in the wild" Computer Vision and Pattern Recognition (CVPR) Providence, Rhode Island, June 2012.</w:t>
+      </w:r>
+    </w:p>
+    <w:p>
+      <w:pPr>
+        <w:bidi w:val="0"/>
+      </w:pPr>
+    </w:p>
+    <w:p>
+      <w:pPr>
+        <w:pStyle w:val="Title"/>
+        <w:bidi w:val="0"/>
+        <w:rPr>
+          <w:rStyle w:val="BookTitle"/>
+          <w:sz w:val="28"/>
+          <w:szCs w:val="28"/>
+        </w:rPr>
+      </w:pPr>
+      <w:r>
+        <w:rPr>
+          <w:rStyle w:val="BookTitle"/>
+          <w:sz w:val="28"/>
+          <w:szCs w:val="28"/>
+        </w:rPr>
+        <w:t>APPENDIX – SUBMISSION PACKAGE</w:t>
+      </w:r>
+    </w:p>
+    <w:p>
+      <w:pPr>
+        <w:pStyle w:val="Heading3"/>
+        <w:rPr>
+          <w:b w:val="0"/>
+          <w:bCs w:val="0"/>
+          <w:smallCaps/>
+        </w:rPr>
+      </w:pPr>
+      <w:r>
+        <w:rPr>
+          <w:b w:val="0"/>
+          <w:bCs w:val="0"/>
+          <w:smallCaps/>
+        </w:rPr>
+        <w:t>The submission folder contains several files:</w:t>
+      </w:r>
+    </w:p>
+    <w:p>
+      <w:pPr>
+        <w:pStyle w:val="ListParagraph"/>
+        <w:numPr>
+          <w:ilvl w:val="0"/>
+          <w:numId w:val="28"/>
+        </w:numPr>
+        <w:bidi w:val="0"/>
+      </w:pPr>
+      <w:r>
+        <w:t>Face recognition system – Code.rar – A Winrar file which contains all the project code and configuration file. This is the clean code, any generated variables or structures was removed and the user should download the TrainDB Generated files.rar or run the initialize recognizer function as described in the previous sections to generate the train DB mandatory files.</w:t>
+      </w:r>
+    </w:p>
+    <w:p>
+      <w:pPr>
+        <w:pStyle w:val="ListParagraph"/>
+        <w:numPr>
+          <w:ilvl w:val="0"/>
+          <w:numId w:val="28"/>
+        </w:numPr>
+        <w:bidi w:val="0"/>
+      </w:pPr>
+      <w:r>
+        <w:t>Documentation and Results.rar – A Winrar file which contains the documentation file and the results figures for the threshold selection for each tested DB(University pictures and GeorgiaTech)</w:t>
+      </w:r>
+    </w:p>
+    <w:p>
+      <w:pPr>
+        <w:pStyle w:val="ListParagraph"/>
+        <w:numPr>
+          <w:ilvl w:val="0"/>
+          <w:numId w:val="28"/>
+        </w:numPr>
+        <w:bidi w:val="0"/>
+      </w:pPr>
+      <w:r>
+        <w:t>Resources.rar – A Winrar file which contains all the image reso</w:t>
+      </w:r>
+      <w:r>
+        <w:t>urces that used in this project:</w:t>
+      </w:r>
+    </w:p>
+    <w:p>
+      <w:pPr>
+        <w:pStyle w:val="ListParagraph"/>
+        <w:numPr>
+          <w:ilvl w:val="1"/>
+          <w:numId w:val="28"/>
+        </w:numPr>
+        <w:bidi w:val="0"/>
+      </w:pPr>
+      <w:r>
+        <w:t>Georgia Tech images – Used for testing the registration and recognition algorithm.</w:t>
+      </w:r>
+    </w:p>
+    <w:p>
+      <w:pPr>
+        <w:pStyle w:val="ListParagraph"/>
+        <w:numPr>
+          <w:ilvl w:val="1"/>
+          <w:numId w:val="28"/>
+        </w:numPr>
+        <w:bidi w:val="0"/>
+      </w:pPr>
+      <w:bookmarkStart w:id="3" w:name="_GoBack"/>
+      <w:bookmarkEnd w:id="3"/>
+      <w:r>
+        <w:t>Train DB – Used for creating the Train DB information.</w:t>
+      </w:r>
+    </w:p>
+    <w:p>
+      <w:pPr>
+        <w:pStyle w:val="ListParagraph"/>
+        <w:numPr>
+          <w:ilvl w:val="0"/>
+          <w:numId w:val="28"/>
+        </w:numPr>
+        <w:bidi w:val="0"/>
+        <w:rPr>
+          <w:rtl/>
+        </w:rPr>
+      </w:pPr>
+      <w:r>
+        <w:t>TrainDB Generated Files.rar – A winrar file which contains all the files which generated during the initialization stage. This file was created from the TrainDB image set in the Resources.rar. If you want to use them in your project instead of creating your own train DB, just extract the files and update the Train DB node in the configuration file with the relative files path.</w:t>
       </w:r>
     </w:p>
     <w:sectPr>
@@ -6168,7 +6289,7 @@
             <w:noProof/>
             <w:rtl/>
           </w:rPr>
-          <w:t>5</w:t>
+          <w:t>8</w:t>
         </w:r>
         <w:r>
           <w:rPr>
@@ -6571,6 +6692,118 @@
     </w:lvl>
   </w:abstractNum>
   <w:abstractNum w:abstractNumId="3">
+    <w:nsid w:val="08C34003"/>
+    <w:multiLevelType w:val="hybridMultilevel"/>
+    <w:tmpl w:val="0E0888E4"/>
+    <w:lvl w:ilvl="0" w:tplc="58EEFD5E">
+      <w:numFmt w:val="bullet"/>
+      <w:lvlText w:val=""/>
+      <w:lvlJc w:val="left"/>
+      <w:pPr>
+        <w:ind w:left="720" w:hanging="360"/>
+      </w:pPr>
+      <w:rPr>
+        <w:rFonts w:ascii="Symbol" w:eastAsiaTheme="minorHAnsi" w:hAnsi="Symbol" w:cstheme="minorBidi" w:hint="default"/>
+      </w:rPr>
+    </w:lvl>
+    <w:lvl w:ilvl="1" w:tplc="04090003">
+      <w:start w:val="1"/>
+      <w:numFmt w:val="bullet"/>
+      <w:lvlText w:val="o"/>
+      <w:lvlJc w:val="left"/>
+      <w:pPr>
+        <w:ind w:left="1440" w:hanging="360"/>
+      </w:pPr>
+      <w:rPr>
+        <w:rFonts w:ascii="Courier New" w:hAnsi="Courier New" w:cs="Courier New" w:hint="default"/>
+      </w:rPr>
+    </w:lvl>
+    <w:lvl w:ilvl="2" w:tplc="04090005" w:tentative="1">
+      <w:start w:val="1"/>
+      <w:numFmt w:val="bullet"/>
+      <w:lvlText w:val=""/>
+      <w:lvlJc w:val="left"/>
+      <w:pPr>
+        <w:ind w:left="2160" w:hanging="360"/>
+      </w:pPr>
+      <w:rPr>
+        <w:rFonts w:ascii="Wingdings" w:hAnsi="Wingdings" w:hint="default"/>
+      </w:rPr>
+    </w:lvl>
+    <w:lvl w:ilvl="3" w:tplc="04090001" w:tentative="1">
+      <w:start w:val="1"/>
+      <w:numFmt w:val="bullet"/>
+      <w:lvlText w:val=""/>
+      <w:lvlJc w:val="left"/>
+      <w:pPr>
+        <w:ind w:left="2880" w:hanging="360"/>
+      </w:pPr>
+      <w:rPr>
+        <w:rFonts w:ascii="Symbol" w:hAnsi="Symbol" w:hint="default"/>
+      </w:rPr>
+    </w:lvl>
+    <w:lvl w:ilvl="4" w:tplc="04090003" w:tentative="1">
+      <w:start w:val="1"/>
+      <w:numFmt w:val="bullet"/>
+      <w:lvlText w:val="o"/>
+      <w:lvlJc w:val="left"/>
+      <w:pPr>
+        <w:ind w:left="3600" w:hanging="360"/>
+      </w:pPr>
+      <w:rPr>
+        <w:rFonts w:ascii="Courier New" w:hAnsi="Courier New" w:cs="Courier New" w:hint="default"/>
+      </w:rPr>
+    </w:lvl>
+    <w:lvl w:ilvl="5" w:tplc="04090005" w:tentative="1">
+      <w:start w:val="1"/>
+      <w:numFmt w:val="bullet"/>
+      <w:lvlText w:val=""/>
+      <w:lvlJc w:val="left"/>
+      <w:pPr>
+        <w:ind w:left="4320" w:hanging="360"/>
+      </w:pPr>
+      <w:rPr>
+        <w:rFonts w:ascii="Wingdings" w:hAnsi="Wingdings" w:hint="default"/>
+      </w:rPr>
+    </w:lvl>
+    <w:lvl w:ilvl="6" w:tplc="04090001" w:tentative="1">
+      <w:start w:val="1"/>
+      <w:numFmt w:val="bullet"/>
+      <w:lvlText w:val=""/>
+      <w:lvlJc w:val="left"/>
+      <w:pPr>
+        <w:ind w:left="5040" w:hanging="360"/>
+      </w:pPr>
+      <w:rPr>
+        <w:rFonts w:ascii="Symbol" w:hAnsi="Symbol" w:hint="default"/>
+      </w:rPr>
+    </w:lvl>
+    <w:lvl w:ilvl="7" w:tplc="04090003" w:tentative="1">
+      <w:start w:val="1"/>
+      <w:numFmt w:val="bullet"/>
+      <w:lvlText w:val="o"/>
+      <w:lvlJc w:val="left"/>
+      <w:pPr>
+        <w:ind w:left="5760" w:hanging="360"/>
+      </w:pPr>
+      <w:rPr>
+        <w:rFonts w:ascii="Courier New" w:hAnsi="Courier New" w:cs="Courier New" w:hint="default"/>
+      </w:rPr>
+    </w:lvl>
+    <w:lvl w:ilvl="8" w:tplc="04090005" w:tentative="1">
+      <w:start w:val="1"/>
+      <w:numFmt w:val="bullet"/>
+      <w:lvlText w:val=""/>
+      <w:lvlJc w:val="left"/>
+      <w:pPr>
+        <w:ind w:left="6480" w:hanging="360"/>
+      </w:pPr>
+      <w:rPr>
+        <w:rFonts w:ascii="Wingdings" w:hAnsi="Wingdings" w:hint="default"/>
+      </w:rPr>
+    </w:lvl>
+  </w:abstractNum>
+  <w:abstractNum w:abstractNumId="4">
     <w:nsid w:val="11482D80"/>
     <w:multiLevelType w:val="hybridMultilevel"/>
     <w:tmpl w:val="AEC8B676"/>
@@ -6682,7 +6915,7 @@
       </w:rPr>
     </w:lvl>
   </w:abstractNum>
-  <w:abstractNum w:abstractNumId="4">
+  <w:abstractNum w:abstractNumId="5">
     <w:nsid w:val="14AF3E29"/>
     <w:multiLevelType w:val="hybridMultilevel"/>
     <w:tmpl w:val="47B0B53C"/>
@@ -6794,7 +7027,7 @@
       </w:rPr>
     </w:lvl>
   </w:abstractNum>
-  <w:abstractNum w:abstractNumId="5">
+  <w:abstractNum w:abstractNumId="6">
     <w:nsid w:val="254C140E"/>
     <w:multiLevelType w:val="hybridMultilevel"/>
     <w:tmpl w:val="40045A04"/>
@@ -6880,7 +7113,7 @@
       </w:pPr>
     </w:lvl>
   </w:abstractNum>
-  <w:abstractNum w:abstractNumId="6">
+  <w:abstractNum w:abstractNumId="7">
     <w:nsid w:val="30962C2B"/>
     <w:multiLevelType w:val="hybridMultilevel"/>
     <w:tmpl w:val="330244EA"/>
@@ -6969,7 +7202,7 @@
       </w:pPr>
     </w:lvl>
   </w:abstractNum>
-  <w:abstractNum w:abstractNumId="7">
+  <w:abstractNum w:abstractNumId="8">
     <w:nsid w:val="331F76E3"/>
     <w:multiLevelType w:val="multilevel"/>
     <w:tmpl w:val="63621F52"/>
@@ -7118,7 +7351,7 @@
       </w:rPr>
     </w:lvl>
   </w:abstractNum>
-  <w:abstractNum w:abstractNumId="8">
+  <w:abstractNum w:abstractNumId="9">
     <w:nsid w:val="37FC7E86"/>
     <w:multiLevelType w:val="multilevel"/>
     <w:tmpl w:val="8392DCBA"/>
@@ -7267,7 +7500,7 @@
       </w:rPr>
     </w:lvl>
   </w:abstractNum>
-  <w:abstractNum w:abstractNumId="9">
+  <w:abstractNum w:abstractNumId="10">
     <w:nsid w:val="394F3914"/>
     <w:multiLevelType w:val="hybridMultilevel"/>
     <w:tmpl w:val="D1B82602"/>
@@ -7356,7 +7589,7 @@
       </w:pPr>
     </w:lvl>
   </w:abstractNum>
-  <w:abstractNum w:abstractNumId="10">
+  <w:abstractNum w:abstractNumId="11">
     <w:nsid w:val="441178FA"/>
     <w:multiLevelType w:val="hybridMultilevel"/>
     <w:tmpl w:val="D1B82602"/>
@@ -7445,7 +7678,7 @@
       </w:pPr>
     </w:lvl>
   </w:abstractNum>
-  <w:abstractNum w:abstractNumId="11">
+  <w:abstractNum w:abstractNumId="12">
     <w:nsid w:val="46846AC6"/>
     <w:multiLevelType w:val="hybridMultilevel"/>
     <w:tmpl w:val="D1B82602"/>
@@ -7534,7 +7767,7 @@
       </w:pPr>
     </w:lvl>
   </w:abstractNum>
-  <w:abstractNum w:abstractNumId="12">
+  <w:abstractNum w:abstractNumId="13">
     <w:nsid w:val="49410972"/>
     <w:multiLevelType w:val="hybridMultilevel"/>
     <w:tmpl w:val="3586D6E6"/>
@@ -7620,7 +7853,7 @@
       </w:pPr>
     </w:lvl>
   </w:abstractNum>
-  <w:abstractNum w:abstractNumId="13">
+  <w:abstractNum w:abstractNumId="14">
     <w:nsid w:val="5047774F"/>
     <w:multiLevelType w:val="hybridMultilevel"/>
     <w:tmpl w:val="A2122674"/>
@@ -7732,7 +7965,7 @@
       </w:rPr>
     </w:lvl>
   </w:abstractNum>
-  <w:abstractNum w:abstractNumId="14">
+  <w:abstractNum w:abstractNumId="15">
     <w:nsid w:val="52252CD9"/>
     <w:multiLevelType w:val="multilevel"/>
     <w:tmpl w:val="5E10105E"/>
@@ -7881,7 +8114,7 @@
       </w:rPr>
     </w:lvl>
   </w:abstractNum>
-  <w:abstractNum w:abstractNumId="15">
+  <w:abstractNum w:abstractNumId="16">
     <w:nsid w:val="53F17A1F"/>
     <w:multiLevelType w:val="hybridMultilevel"/>
     <w:tmpl w:val="A2F046E4"/>
@@ -8021,7 +8254,7 @@
       </w:rPr>
     </w:lvl>
   </w:abstractNum>
-  <w:abstractNum w:abstractNumId="16">
+  <w:abstractNum w:abstractNumId="17">
     <w:nsid w:val="565E0BC4"/>
     <w:multiLevelType w:val="hybridMultilevel"/>
     <w:tmpl w:val="1AC8D8FC"/>
@@ -8133,7 +8366,7 @@
       </w:rPr>
     </w:lvl>
   </w:abstractNum>
-  <w:abstractNum w:abstractNumId="17">
+  <w:abstractNum w:abstractNumId="18">
     <w:nsid w:val="568C7946"/>
     <w:multiLevelType w:val="hybridMultilevel"/>
     <w:tmpl w:val="4BFECB72"/>
@@ -8246,7 +8479,7 @@
       </w:rPr>
     </w:lvl>
   </w:abstractNum>
-  <w:abstractNum w:abstractNumId="18">
+  <w:abstractNum w:abstractNumId="19">
     <w:nsid w:val="5E314EAC"/>
     <w:multiLevelType w:val="hybridMultilevel"/>
     <w:tmpl w:val="3E84977C"/>
@@ -8335,7 +8568,7 @@
       </w:pPr>
     </w:lvl>
   </w:abstractNum>
-  <w:abstractNum w:abstractNumId="19">
+  <w:abstractNum w:abstractNumId="20">
     <w:nsid w:val="60684B24"/>
     <w:multiLevelType w:val="hybridMultilevel"/>
     <w:tmpl w:val="EA988844"/>
@@ -8447,7 +8680,7 @@
       </w:rPr>
     </w:lvl>
   </w:abstractNum>
-  <w:abstractNum w:abstractNumId="20">
+  <w:abstractNum w:abstractNumId="21">
     <w:nsid w:val="64F132E6"/>
     <w:multiLevelType w:val="hybridMultilevel"/>
     <w:tmpl w:val="D1B82602"/>
@@ -8536,7 +8769,7 @@
       </w:pPr>
     </w:lvl>
   </w:abstractNum>
-  <w:abstractNum w:abstractNumId="21">
+  <w:abstractNum w:abstractNumId="22">
     <w:nsid w:val="67A87146"/>
     <w:multiLevelType w:val="hybridMultilevel"/>
     <w:tmpl w:val="D1B82602"/>
@@ -8625,7 +8858,7 @@
       </w:pPr>
     </w:lvl>
   </w:abstractNum>
-  <w:abstractNum w:abstractNumId="22">
+  <w:abstractNum w:abstractNumId="23">
     <w:nsid w:val="68BF3315"/>
     <w:multiLevelType w:val="hybridMultilevel"/>
     <w:tmpl w:val="C0C4C322"/>
@@ -8711,7 +8944,7 @@
       </w:pPr>
     </w:lvl>
   </w:abstractNum>
-  <w:abstractNum w:abstractNumId="23">
+  <w:abstractNum w:abstractNumId="24">
     <w:nsid w:val="74A41222"/>
     <w:multiLevelType w:val="hybridMultilevel"/>
     <w:tmpl w:val="822E99D0"/>
@@ -8823,7 +9056,7 @@
       </w:rPr>
     </w:lvl>
   </w:abstractNum>
-  <w:abstractNum w:abstractNumId="24">
+  <w:abstractNum w:abstractNumId="25">
     <w:nsid w:val="76B14709"/>
     <w:multiLevelType w:val="hybridMultilevel"/>
     <w:tmpl w:val="AB0687FC"/>
@@ -8936,7 +9169,7 @@
       </w:rPr>
     </w:lvl>
   </w:abstractNum>
-  <w:abstractNum w:abstractNumId="25">
+  <w:abstractNum w:abstractNumId="26">
     <w:nsid w:val="79DE7BF0"/>
     <w:multiLevelType w:val="hybridMultilevel"/>
     <w:tmpl w:val="6A6C0F2A"/>
@@ -9025,7 +9258,7 @@
       </w:pPr>
     </w:lvl>
   </w:abstractNum>
-  <w:abstractNum w:abstractNumId="26">
+  <w:abstractNum w:abstractNumId="27">
     <w:nsid w:val="7A0D0C03"/>
     <w:multiLevelType w:val="hybridMultilevel"/>
     <w:tmpl w:val="E3889E32"/>
@@ -9139,85 +9372,88 @@
     </w:lvl>
   </w:abstractNum>
   <w:num w:numId="1">
+    <w:abstractNumId w:val="10"/>
+  </w:num>
+  <w:num w:numId="2">
+    <w:abstractNumId w:val="16"/>
+  </w:num>
+  <w:num w:numId="3">
+    <w:abstractNumId w:val="21"/>
+  </w:num>
+  <w:num w:numId="4">
+    <w:abstractNumId w:val="22"/>
+  </w:num>
+  <w:num w:numId="5">
+    <w:abstractNumId w:val="12"/>
+  </w:num>
+  <w:num w:numId="6">
+    <w:abstractNumId w:val="27"/>
+  </w:num>
+  <w:num w:numId="7">
+    <w:abstractNumId w:val="19"/>
+  </w:num>
+  <w:num w:numId="8">
+    <w:abstractNumId w:val="11"/>
+  </w:num>
+  <w:num w:numId="9">
+    <w:abstractNumId w:val="6"/>
+  </w:num>
+  <w:num w:numId="10">
+    <w:abstractNumId w:val="23"/>
+  </w:num>
+  <w:num w:numId="11">
+    <w:abstractNumId w:val="15"/>
+  </w:num>
+  <w:num w:numId="12">
+    <w:abstractNumId w:val="25"/>
+  </w:num>
+  <w:num w:numId="13">
     <w:abstractNumId w:val="9"/>
   </w:num>
-  <w:num w:numId="2">
-    <w:abstractNumId w:val="15"/>
-  </w:num>
-  <w:num w:numId="3">
-    <w:abstractNumId w:val="20"/>
-  </w:num>
-  <w:num w:numId="4">
-    <w:abstractNumId w:val="21"/>
-  </w:num>
-  <w:num w:numId="5">
-    <w:abstractNumId w:val="11"/>
-  </w:num>
-  <w:num w:numId="6">
-    <w:abstractNumId w:val="26"/>
-  </w:num>
-  <w:num w:numId="7">
-    <w:abstractNumId w:val="18"/>
-  </w:num>
-  <w:num w:numId="8">
-    <w:abstractNumId w:val="10"/>
-  </w:num>
-  <w:num w:numId="9">
-    <w:abstractNumId w:val="5"/>
-  </w:num>
-  <w:num w:numId="10">
-    <w:abstractNumId w:val="22"/>
-  </w:num>
-  <w:num w:numId="11">
-    <w:abstractNumId w:val="14"/>
-  </w:num>
-  <w:num w:numId="12">
-    <w:abstractNumId w:val="24"/>
-  </w:num>
-  <w:num w:numId="13">
+  <w:num w:numId="14">
     <w:abstractNumId w:val="8"/>
-  </w:num>
-  <w:num w:numId="14">
-    <w:abstractNumId w:val="7"/>
   </w:num>
   <w:num w:numId="15">
     <w:abstractNumId w:val="2"/>
   </w:num>
   <w:num w:numId="16">
+    <w:abstractNumId w:val="18"/>
+  </w:num>
+  <w:num w:numId="17">
     <w:abstractNumId w:val="17"/>
   </w:num>
-  <w:num w:numId="17">
-    <w:abstractNumId w:val="16"/>
-  </w:num>
   <w:num w:numId="18">
-    <w:abstractNumId w:val="3"/>
+    <w:abstractNumId w:val="4"/>
   </w:num>
   <w:num w:numId="19">
-    <w:abstractNumId w:val="13"/>
+    <w:abstractNumId w:val="14"/>
   </w:num>
   <w:num w:numId="20">
-    <w:abstractNumId w:val="23"/>
+    <w:abstractNumId w:val="24"/>
   </w:num>
   <w:num w:numId="21">
-    <w:abstractNumId w:val="4"/>
+    <w:abstractNumId w:val="5"/>
   </w:num>
   <w:num w:numId="22">
-    <w:abstractNumId w:val="12"/>
+    <w:abstractNumId w:val="13"/>
   </w:num>
   <w:num w:numId="23">
     <w:abstractNumId w:val="0"/>
   </w:num>
   <w:num w:numId="24">
-    <w:abstractNumId w:val="25"/>
+    <w:abstractNumId w:val="26"/>
   </w:num>
   <w:num w:numId="25">
     <w:abstractNumId w:val="1"/>
   </w:num>
   <w:num w:numId="26">
-    <w:abstractNumId w:val="19"/>
+    <w:abstractNumId w:val="20"/>
   </w:num>
   <w:num w:numId="27">
-    <w:abstractNumId w:val="6"/>
+    <w:abstractNumId w:val="7"/>
+  </w:num>
+  <w:num w:numId="28">
+    <w:abstractNumId w:val="3"/>
   </w:num>
 </w:numbering>
 </file>
@@ -10452,7 +10688,7 @@
 </file>
 
 <file path=customXml/itemProps1.xml><?xml version="1.0" encoding="utf-8"?>
-<ds:datastoreItem xmlns:ds="http://schemas.openxmlformats.org/officeDocument/2006/customXml" ds:itemID="{CF6EB707-48A7-4A46-9B39-0C584BD4E3A3}">
+<ds:datastoreItem xmlns:ds="http://schemas.openxmlformats.org/officeDocument/2006/customXml" ds:itemID="{DAD38BB9-6578-4552-A357-2D42605A36DA}">
   <ds:schemaRefs>
     <ds:schemaRef ds:uri="http://schemas.openxmlformats.org/officeDocument/2006/bibliography"/>
   </ds:schemaRefs>

</xml_diff>